<commit_message>
CSV import foundation, role middleware, keuzedeel codes & DB alignment
- Implemented role-based access control (admin, student, slb) using custom RoleMiddleware
- Added admin-only CSV upload page and routes
- Built CSV import foundation using fgetcsv()
- CSV headers are parsed dynamically to detect keuzedeel codes
- Students are created or updated automatically from CSV (email-based)
- Class (klas) information is stored per student
- Behaalde keuzedelen are stored separately in behaalde_keuzedelen table
- Detection rule implemented: if 1 of 4 cells is filled → keuzedeel is marked as completed
- Added keuzedeelcode field to keuzedelen and updated seeders accordingly
- Database schema aligned with updated ERD (users, opleidingen, periodes, keuzedelen, inschrijvingen, behaalde_keuzedelen)
- Fixed role column consistency across migrations, models, seeders, and middleware
- Admin routes protected with auth + role middleware
- Project structure and migrations cleaned and stabilized
</commit_message>
<xml_diff>
--- a/docs/Activity Diagram.docx
+++ b/docs/Activity Diagram.docx
@@ -135,34 +135,15 @@
       </w:r>
     </w:p>
     <w:p>
-      <w:pPr>
-        <w:ind w:firstLine="720"/>
-      </w:pPr>
       <w:r>
         <w:rPr>
           <w:noProof/>
         </w:rPr>
         <w:drawing>
-          <wp:anchor distT="0" distB="0" distL="114300" distR="114300" simplePos="0" relativeHeight="251659264" behindDoc="1" locked="0" layoutInCell="1" allowOverlap="1" wp14:anchorId="1FFC9D02" wp14:editId="370B6F71">
-            <wp:simplePos x="0" y="0"/>
-            <wp:positionH relativeFrom="margin">
-              <wp:align>left</wp:align>
-            </wp:positionH>
-            <wp:positionV relativeFrom="paragraph">
-              <wp:posOffset>300990</wp:posOffset>
-            </wp:positionV>
-            <wp:extent cx="5972810" cy="7018020"/>
+          <wp:inline distT="0" distB="0" distL="0" distR="0" wp14:anchorId="41BEF3C8" wp14:editId="294B64F2">
+            <wp:extent cx="5972810" cy="7931785"/>
             <wp:effectExtent l="0" t="0" r="8890" b="0"/>
-            <wp:wrapTight wrapText="bothSides">
-              <wp:wrapPolygon edited="0">
-                <wp:start x="0" y="0"/>
-                <wp:lineTo x="0" y="21518"/>
-                <wp:lineTo x="21563" y="21518"/>
-                <wp:lineTo x="21563" y="0"/>
-                <wp:lineTo x="0" y="0"/>
-              </wp:wrapPolygon>
-            </wp:wrapTight>
-            <wp:docPr id="394976761" name="Picture 1" descr="A diagram of a computer flowchart&#10;&#10;AI-generated content may be incorrect."/>
+            <wp:docPr id="222612273" name="Picture 1" descr="A screenshot of a computer&#10;&#10;AI-generated content may be incorrect."/>
             <wp:cNvGraphicFramePr>
               <a:graphicFrameLocks xmlns:a="http://schemas.openxmlformats.org/drawingml/2006/main" noChangeAspect="1"/>
             </wp:cNvGraphicFramePr>
@@ -170,7 +151,7 @@
               <a:graphicData uri="http://schemas.openxmlformats.org/drawingml/2006/picture">
                 <pic:pic xmlns:pic="http://schemas.openxmlformats.org/drawingml/2006/picture">
                   <pic:nvPicPr>
-                    <pic:cNvPr id="394976761" name="Picture 1" descr="A diagram of a computer flowchart&#10;&#10;AI-generated content may be incorrect."/>
+                    <pic:cNvPr id="222612273" name="Picture 1" descr="A screenshot of a computer&#10;&#10;AI-generated content may be incorrect."/>
                     <pic:cNvPicPr/>
                   </pic:nvPicPr>
                   <pic:blipFill>
@@ -188,7 +169,7 @@
                   <pic:spPr>
                     <a:xfrm>
                       <a:off x="0" y="0"/>
-                      <a:ext cx="5972810" cy="7018020"/>
+                      <a:ext cx="5972810" cy="7931785"/>
                     </a:xfrm>
                     <a:prstGeom prst="rect">
                       <a:avLst/>
@@ -197,18 +178,24 @@
                 </pic:pic>
               </a:graphicData>
             </a:graphic>
-          </wp:anchor>
+          </wp:inline>
         </w:drawing>
       </w:r>
     </w:p>
-    <w:p/>
     <w:p>
       <w:pPr>
         <w:tabs>
           <w:tab w:val="left" w:pos="5240"/>
         </w:tabs>
+        <w:rPr>
+          <w:lang w:val="nl-NL"/>
+        </w:rPr>
       </w:pPr>
       <w:r>
+        <w:rPr>
+          <w:lang w:val="nl-NL"/>
+        </w:rPr>
+        <w:lastRenderedPageBreak/>
         <w:tab/>
       </w:r>
     </w:p>
@@ -219,7 +206,6 @@
         </w:tabs>
       </w:pPr>
       <w:r>
-        <w:lastRenderedPageBreak/>
         <w:t xml:space="preserve">Activity Diagram </w:t>
       </w:r>
       <w:proofErr w:type="spellStart"/>
@@ -331,8 +317,49 @@
     <w:p/>
     <w:p/>
     <w:p/>
+    <w:p/>
+    <w:p>
+      <w:r>
+        <w:lastRenderedPageBreak/>
+        <w:drawing>
+          <wp:inline distT="0" distB="0" distL="0" distR="0" wp14:anchorId="35D84904" wp14:editId="5A755EE6">
+            <wp:extent cx="5883150" cy="6584251"/>
+            <wp:effectExtent l="0" t="0" r="3810" b="7620"/>
+            <wp:docPr id="239626139" name="Picture 1" descr="A screenshot of a diagram&#10;&#10;AI-generated content may be incorrect."/>
+            <wp:cNvGraphicFramePr>
+              <a:graphicFrameLocks xmlns:a="http://schemas.openxmlformats.org/drawingml/2006/main" noChangeAspect="1"/>
+            </wp:cNvGraphicFramePr>
+            <a:graphic xmlns:a="http://schemas.openxmlformats.org/drawingml/2006/main">
+              <a:graphicData uri="http://schemas.openxmlformats.org/drawingml/2006/picture">
+                <pic:pic xmlns:pic="http://schemas.openxmlformats.org/drawingml/2006/picture">
+                  <pic:nvPicPr>
+                    <pic:cNvPr id="239626139" name="Picture 1" descr="A screenshot of a diagram&#10;&#10;AI-generated content may be incorrect."/>
+                    <pic:cNvPicPr/>
+                  </pic:nvPicPr>
+                  <pic:blipFill>
+                    <a:blip r:embed="rId9"/>
+                    <a:stretch>
+                      <a:fillRect/>
+                    </a:stretch>
+                  </pic:blipFill>
+                  <pic:spPr>
+                    <a:xfrm>
+                      <a:off x="0" y="0"/>
+                      <a:ext cx="5883150" cy="6584251"/>
+                    </a:xfrm>
+                    <a:prstGeom prst="rect">
+                      <a:avLst/>
+                    </a:prstGeom>
+                  </pic:spPr>
+                </pic:pic>
+              </a:graphicData>
+            </a:graphic>
+          </wp:inline>
+        </w:drawing>
+      </w:r>
+    </w:p>
     <w:sectPr>
-      <w:headerReference w:type="default" r:id="rId9"/>
+      <w:headerReference w:type="default" r:id="rId10"/>
       <w:pgSz w:w="12240" w:h="15840"/>
       <w:pgMar w:top="1417" w:right="1417" w:bottom="1417" w:left="1417" w:header="720" w:footer="720" w:gutter="0"/>
       <w:cols w:space="720"/>

</xml_diff>